<commit_message>
Final contract: Updated contract with signatures
Confirmed signatures over call
</commit_message>
<xml_diff>
--- a/Team Contract.docx
+++ b/Team Contract.docx
@@ -154,18 +154,85 @@
     <w:p>
       <w:r>
         <w:rPr>
-          <w:b/>
-          <w:bCs/>
+          <w:b w:val="1"/>
+          <w:bCs w:val="1"/>
         </w:rPr>
         <w:t>Expectations</w:t>
       </w:r>
       <w:r>
+        <w:rPr/>
         <w:t xml:space="preserve"> of working as a team involve staying on task with an assignment, completing all needed assignments before the deadline, and doing any task distributed evenly throughout the group. If, for some occasion, someone is unable to complete their role in a task, then depending on the workload of that particular task, we will decide whether we fill in for that individual or talk to the individual to make sure that the next task they will receive will accommodate for the previous missed task to keep everything fair.</w:t>
+      </w:r>
+    </w:p>
+    <w:p/>
+    <w:p>
+      <w:r>
+        <w:rPr>
+          <w:b w:val="1"/>
+          <w:bCs w:val="1"/>
+        </w:rPr>
+        <w:t>Signatures</w:t>
+      </w:r>
+    </w:p>
+    <w:p>
+      <w:pPr>
+        <w:pStyle w:val="ListParagraph"/>
+        <w:numPr>
+          <w:ilvl w:val="0"/>
+          <w:numId w:val="2"/>
+        </w:numPr>
+        <w:rPr/>
+      </w:pPr>
+      <w:r>
+        <w:rPr/>
+        <w:t>Justin Liu</w:t>
+      </w:r>
+    </w:p>
+    <w:p>
+      <w:pPr>
+        <w:pStyle w:val="ListParagraph"/>
+        <w:numPr>
+          <w:ilvl w:val="0"/>
+          <w:numId w:val="1"/>
+        </w:numPr>
+        <w:rPr/>
+      </w:pPr>
+      <w:r>
+        <w:rPr/>
+        <w:t>Gunek Sandhu</w:t>
+      </w:r>
+    </w:p>
+    <w:p>
+      <w:pPr>
+        <w:pStyle w:val="ListParagraph"/>
+        <w:numPr>
+          <w:ilvl w:val="0"/>
+          <w:numId w:val="1"/>
+        </w:numPr>
+        <w:rPr/>
+      </w:pPr>
+      <w:r>
+        <w:rPr/>
+        <w:t>Andrei Belitckii</w:t>
+      </w:r>
+    </w:p>
+    <w:p>
+      <w:pPr>
+        <w:pStyle w:val="ListParagraph"/>
+        <w:numPr>
+          <w:ilvl w:val="0"/>
+          <w:numId w:val="1"/>
+        </w:numPr>
+        <w:rPr/>
+      </w:pPr>
+      <w:r>
+        <w:rPr/>
+        <w:t>Rohan Agarwal</w:t>
       </w:r>
     </w:p>
     <w:p/>
     <w:sectPr>
-      <w:pgSz w:w="12240" w:h="15840"/>
+      <w:pgSz w:w="12240" w:h="15840" w:orient="portrait"/>
       <w:pgMar w:top="1440" w:right="1440" w:bottom="1440" w:left="1440" w:header="708" w:footer="708" w:gutter="0"/>
       <w:cols w:space="708"/>
       <w:docGrid w:linePitch="360"/>
@@ -174,12 +241,247 @@
 </w:document>
 </file>
 
+<file path=word/numbering.xml><?xml version="1.0" encoding="utf-8"?>
+<w:numbering xmlns:w="http://schemas.openxmlformats.org/wordprocessingml/2006/main">
+  <w:abstractNum xmlns:w="http://schemas.openxmlformats.org/wordprocessingml/2006/main" w:abstractNumId="2">
+    <w:nsid w:val="4fdeb9fa"/>
+    <w:multiLevelType xmlns:w="http://schemas.openxmlformats.org/wordprocessingml/2006/main" w:val="hybridMultilevel"/>
+    <w:lvl xmlns:w="http://schemas.openxmlformats.org/wordprocessingml/2006/main" w:ilvl="0">
+      <w:start w:val="1"/>
+      <w:numFmt w:val="bullet"/>
+      <w:lvlText w:val="-"/>
+      <w:lvlJc w:val="left"/>
+      <w:pPr>
+        <w:ind w:left="720" w:hanging="360"/>
+      </w:pPr>
+      <w:rPr>
+        <w:rFonts w:hint="default" w:ascii="Aptos" w:hAnsi="Aptos"/>
+      </w:rPr>
+    </w:lvl>
+    <w:lvl xmlns:w="http://schemas.openxmlformats.org/wordprocessingml/2006/main" w:ilvl="1">
+      <w:start w:val="1"/>
+      <w:numFmt w:val="bullet"/>
+      <w:lvlText w:val="o"/>
+      <w:lvlJc w:val="left"/>
+      <w:pPr>
+        <w:ind w:left="1440" w:hanging="360"/>
+      </w:pPr>
+      <w:rPr>
+        <w:rFonts w:hint="default" w:ascii="Courier New" w:hAnsi="Courier New"/>
+      </w:rPr>
+    </w:lvl>
+    <w:lvl xmlns:w="http://schemas.openxmlformats.org/wordprocessingml/2006/main" w:ilvl="2">
+      <w:start w:val="1"/>
+      <w:numFmt w:val="bullet"/>
+      <w:lvlText w:val=""/>
+      <w:lvlJc w:val="left"/>
+      <w:pPr>
+        <w:ind w:left="2160" w:hanging="360"/>
+      </w:pPr>
+      <w:rPr>
+        <w:rFonts w:hint="default" w:ascii="Wingdings" w:hAnsi="Wingdings"/>
+      </w:rPr>
+    </w:lvl>
+    <w:lvl xmlns:w="http://schemas.openxmlformats.org/wordprocessingml/2006/main" w:ilvl="3">
+      <w:start w:val="1"/>
+      <w:numFmt w:val="bullet"/>
+      <w:lvlText w:val=""/>
+      <w:lvlJc w:val="left"/>
+      <w:pPr>
+        <w:ind w:left="2880" w:hanging="360"/>
+      </w:pPr>
+      <w:rPr>
+        <w:rFonts w:hint="default" w:ascii="Symbol" w:hAnsi="Symbol"/>
+      </w:rPr>
+    </w:lvl>
+    <w:lvl xmlns:w="http://schemas.openxmlformats.org/wordprocessingml/2006/main" w:ilvl="4">
+      <w:start w:val="1"/>
+      <w:numFmt w:val="bullet"/>
+      <w:lvlText w:val="o"/>
+      <w:lvlJc w:val="left"/>
+      <w:pPr>
+        <w:ind w:left="3600" w:hanging="360"/>
+      </w:pPr>
+      <w:rPr>
+        <w:rFonts w:hint="default" w:ascii="Courier New" w:hAnsi="Courier New"/>
+      </w:rPr>
+    </w:lvl>
+    <w:lvl xmlns:w="http://schemas.openxmlformats.org/wordprocessingml/2006/main" w:ilvl="5">
+      <w:start w:val="1"/>
+      <w:numFmt w:val="bullet"/>
+      <w:lvlText w:val=""/>
+      <w:lvlJc w:val="left"/>
+      <w:pPr>
+        <w:ind w:left="4320" w:hanging="360"/>
+      </w:pPr>
+      <w:rPr>
+        <w:rFonts w:hint="default" w:ascii="Wingdings" w:hAnsi="Wingdings"/>
+      </w:rPr>
+    </w:lvl>
+    <w:lvl xmlns:w="http://schemas.openxmlformats.org/wordprocessingml/2006/main" w:ilvl="6">
+      <w:start w:val="1"/>
+      <w:numFmt w:val="bullet"/>
+      <w:lvlText w:val=""/>
+      <w:lvlJc w:val="left"/>
+      <w:pPr>
+        <w:ind w:left="5040" w:hanging="360"/>
+      </w:pPr>
+      <w:rPr>
+        <w:rFonts w:hint="default" w:ascii="Symbol" w:hAnsi="Symbol"/>
+      </w:rPr>
+    </w:lvl>
+    <w:lvl xmlns:w="http://schemas.openxmlformats.org/wordprocessingml/2006/main" w:ilvl="7">
+      <w:start w:val="1"/>
+      <w:numFmt w:val="bullet"/>
+      <w:lvlText w:val="o"/>
+      <w:lvlJc w:val="left"/>
+      <w:pPr>
+        <w:ind w:left="5760" w:hanging="360"/>
+      </w:pPr>
+      <w:rPr>
+        <w:rFonts w:hint="default" w:ascii="Courier New" w:hAnsi="Courier New"/>
+      </w:rPr>
+    </w:lvl>
+    <w:lvl xmlns:w="http://schemas.openxmlformats.org/wordprocessingml/2006/main" w:ilvl="8">
+      <w:start w:val="1"/>
+      <w:numFmt w:val="bullet"/>
+      <w:lvlText w:val=""/>
+      <w:lvlJc w:val="left"/>
+      <w:pPr>
+        <w:ind w:left="6480" w:hanging="360"/>
+      </w:pPr>
+      <w:rPr>
+        <w:rFonts w:hint="default" w:ascii="Wingdings" w:hAnsi="Wingdings"/>
+      </w:rPr>
+    </w:lvl>
+  </w:abstractNum>
+  <w:abstractNum xmlns:w="http://schemas.openxmlformats.org/wordprocessingml/2006/main" w:abstractNumId="1">
+    <w:nsid w:val="4e9868f1"/>
+    <w:multiLevelType xmlns:w="http://schemas.openxmlformats.org/wordprocessingml/2006/main" w:val="hybridMultilevel"/>
+    <w:lvl xmlns:w="http://schemas.openxmlformats.org/wordprocessingml/2006/main" w:ilvl="0">
+      <w:start w:val="1"/>
+      <w:numFmt w:val="bullet"/>
+      <w:lvlText w:val="-"/>
+      <w:lvlJc w:val="left"/>
+      <w:pPr>
+        <w:ind w:left="720" w:hanging="360"/>
+      </w:pPr>
+      <w:rPr>
+        <w:rFonts w:hint="default" w:ascii="Aptos" w:hAnsi="Aptos"/>
+      </w:rPr>
+    </w:lvl>
+    <w:lvl xmlns:w="http://schemas.openxmlformats.org/wordprocessingml/2006/main" w:ilvl="1">
+      <w:start w:val="1"/>
+      <w:numFmt w:val="bullet"/>
+      <w:lvlText w:val="o"/>
+      <w:lvlJc w:val="left"/>
+      <w:pPr>
+        <w:ind w:left="1440" w:hanging="360"/>
+      </w:pPr>
+      <w:rPr>
+        <w:rFonts w:hint="default" w:ascii="Courier New" w:hAnsi="Courier New"/>
+      </w:rPr>
+    </w:lvl>
+    <w:lvl xmlns:w="http://schemas.openxmlformats.org/wordprocessingml/2006/main" w:ilvl="2">
+      <w:start w:val="1"/>
+      <w:numFmt w:val="bullet"/>
+      <w:lvlText w:val=""/>
+      <w:lvlJc w:val="left"/>
+      <w:pPr>
+        <w:ind w:left="2160" w:hanging="360"/>
+      </w:pPr>
+      <w:rPr>
+        <w:rFonts w:hint="default" w:ascii="Wingdings" w:hAnsi="Wingdings"/>
+      </w:rPr>
+    </w:lvl>
+    <w:lvl xmlns:w="http://schemas.openxmlformats.org/wordprocessingml/2006/main" w:ilvl="3">
+      <w:start w:val="1"/>
+      <w:numFmt w:val="bullet"/>
+      <w:lvlText w:val=""/>
+      <w:lvlJc w:val="left"/>
+      <w:pPr>
+        <w:ind w:left="2880" w:hanging="360"/>
+      </w:pPr>
+      <w:rPr>
+        <w:rFonts w:hint="default" w:ascii="Symbol" w:hAnsi="Symbol"/>
+      </w:rPr>
+    </w:lvl>
+    <w:lvl xmlns:w="http://schemas.openxmlformats.org/wordprocessingml/2006/main" w:ilvl="4">
+      <w:start w:val="1"/>
+      <w:numFmt w:val="bullet"/>
+      <w:lvlText w:val="o"/>
+      <w:lvlJc w:val="left"/>
+      <w:pPr>
+        <w:ind w:left="3600" w:hanging="360"/>
+      </w:pPr>
+      <w:rPr>
+        <w:rFonts w:hint="default" w:ascii="Courier New" w:hAnsi="Courier New"/>
+      </w:rPr>
+    </w:lvl>
+    <w:lvl xmlns:w="http://schemas.openxmlformats.org/wordprocessingml/2006/main" w:ilvl="5">
+      <w:start w:val="1"/>
+      <w:numFmt w:val="bullet"/>
+      <w:lvlText w:val=""/>
+      <w:lvlJc w:val="left"/>
+      <w:pPr>
+        <w:ind w:left="4320" w:hanging="360"/>
+      </w:pPr>
+      <w:rPr>
+        <w:rFonts w:hint="default" w:ascii="Wingdings" w:hAnsi="Wingdings"/>
+      </w:rPr>
+    </w:lvl>
+    <w:lvl xmlns:w="http://schemas.openxmlformats.org/wordprocessingml/2006/main" w:ilvl="6">
+      <w:start w:val="1"/>
+      <w:numFmt w:val="bullet"/>
+      <w:lvlText w:val=""/>
+      <w:lvlJc w:val="left"/>
+      <w:pPr>
+        <w:ind w:left="5040" w:hanging="360"/>
+      </w:pPr>
+      <w:rPr>
+        <w:rFonts w:hint="default" w:ascii="Symbol" w:hAnsi="Symbol"/>
+      </w:rPr>
+    </w:lvl>
+    <w:lvl xmlns:w="http://schemas.openxmlformats.org/wordprocessingml/2006/main" w:ilvl="7">
+      <w:start w:val="1"/>
+      <w:numFmt w:val="bullet"/>
+      <w:lvlText w:val="o"/>
+      <w:lvlJc w:val="left"/>
+      <w:pPr>
+        <w:ind w:left="5760" w:hanging="360"/>
+      </w:pPr>
+      <w:rPr>
+        <w:rFonts w:hint="default" w:ascii="Courier New" w:hAnsi="Courier New"/>
+      </w:rPr>
+    </w:lvl>
+    <w:lvl xmlns:w="http://schemas.openxmlformats.org/wordprocessingml/2006/main" w:ilvl="8">
+      <w:start w:val="1"/>
+      <w:numFmt w:val="bullet"/>
+      <w:lvlText w:val=""/>
+      <w:lvlJc w:val="left"/>
+      <w:pPr>
+        <w:ind w:left="6480" w:hanging="360"/>
+      </w:pPr>
+      <w:rPr>
+        <w:rFonts w:hint="default" w:ascii="Wingdings" w:hAnsi="Wingdings"/>
+      </w:rPr>
+    </w:lvl>
+  </w:abstractNum>
+  <w:num w:numId="2">
+    <w:abstractNumId w:val="2"/>
+  </w:num>
+  <w:num w:numId="1">
+    <w:abstractNumId w:val="1"/>
+  </w:num>
+</w:numbering>
+</file>
+
 <file path=word/styles.xml><?xml version="1.0" encoding="utf-8"?>
 <w:styles xmlns:mc="http://schemas.openxmlformats.org/markup-compatibility/2006" xmlns:r="http://schemas.openxmlformats.org/officeDocument/2006/relationships" xmlns:w="http://schemas.openxmlformats.org/wordprocessingml/2006/main" xmlns:w14="http://schemas.microsoft.com/office/word/2010/wordml" xmlns:w15="http://schemas.microsoft.com/office/word/2012/wordml" xmlns:w16cex="http://schemas.microsoft.com/office/word/2018/wordml/cex" xmlns:w16cid="http://schemas.microsoft.com/office/word/2016/wordml/cid" xmlns:w16="http://schemas.microsoft.com/office/word/2018/wordml" xmlns:w16du="http://schemas.microsoft.com/office/word/2023/wordml/word16du" xmlns:w16sdtdh="http://schemas.microsoft.com/office/word/2020/wordml/sdtdatahash" xmlns:w16se="http://schemas.microsoft.com/office/word/2015/wordml/symex" mc:Ignorable="w14 w15 w16se w16cid w16 w16cex w16sdtdh w16du">
   <w:docDefaults>
     <w:rPrDefault>
       <w:rPr>
-        <w:rFonts w:asciiTheme="minorHAnsi" w:eastAsiaTheme="minorHAnsi" w:hAnsiTheme="minorHAnsi" w:cstheme="minorBidi"/>
+        <w:rFonts w:asciiTheme="minorHAnsi" w:hAnsiTheme="minorHAnsi" w:eastAsiaTheme="minorHAnsi" w:cstheme="minorBidi"/>
         <w:sz w:val="24"/>
         <w:szCs w:val="24"/>
         <w:lang w:val="en-CA" w:eastAsia="en-US" w:bidi="ar-SA"/>
@@ -190,14 +492,14 @@
   <w:latentStyles w:defLockedState="0" w:defUIPriority="99" w:defSemiHidden="0" w:defUnhideWhenUsed="0" w:defQFormat="0" w:count="376">
     <w:lsdException w:name="Normal" w:uiPriority="0" w:qFormat="1"/>
     <w:lsdException w:name="heading 1" w:uiPriority="9" w:qFormat="1"/>
-    <w:lsdException w:name="heading 2" w:semiHidden="1" w:uiPriority="9" w:unhideWhenUsed="1" w:qFormat="1"/>
-    <w:lsdException w:name="heading 3" w:semiHidden="1" w:uiPriority="9" w:unhideWhenUsed="1" w:qFormat="1"/>
-    <w:lsdException w:name="heading 4" w:semiHidden="1" w:uiPriority="9" w:unhideWhenUsed="1" w:qFormat="1"/>
-    <w:lsdException w:name="heading 5" w:semiHidden="1" w:uiPriority="9" w:unhideWhenUsed="1" w:qFormat="1"/>
-    <w:lsdException w:name="heading 6" w:semiHidden="1" w:uiPriority="9" w:unhideWhenUsed="1" w:qFormat="1"/>
-    <w:lsdException w:name="heading 7" w:semiHidden="1" w:uiPriority="9" w:unhideWhenUsed="1" w:qFormat="1"/>
-    <w:lsdException w:name="heading 8" w:semiHidden="1" w:uiPriority="9" w:unhideWhenUsed="1" w:qFormat="1"/>
-    <w:lsdException w:name="heading 9" w:semiHidden="1" w:uiPriority="9" w:unhideWhenUsed="1" w:qFormat="1"/>
+    <w:lsdException w:name="heading 2" w:uiPriority="9" w:semiHidden="1" w:unhideWhenUsed="1" w:qFormat="1"/>
+    <w:lsdException w:name="heading 3" w:uiPriority="9" w:semiHidden="1" w:unhideWhenUsed="1" w:qFormat="1"/>
+    <w:lsdException w:name="heading 4" w:uiPriority="9" w:semiHidden="1" w:unhideWhenUsed="1" w:qFormat="1"/>
+    <w:lsdException w:name="heading 5" w:uiPriority="9" w:semiHidden="1" w:unhideWhenUsed="1" w:qFormat="1"/>
+    <w:lsdException w:name="heading 6" w:uiPriority="9" w:semiHidden="1" w:unhideWhenUsed="1" w:qFormat="1"/>
+    <w:lsdException w:name="heading 7" w:uiPriority="9" w:semiHidden="1" w:unhideWhenUsed="1" w:qFormat="1"/>
+    <w:lsdException w:name="heading 8" w:uiPriority="9" w:semiHidden="1" w:unhideWhenUsed="1" w:qFormat="1"/>
+    <w:lsdException w:name="heading 9" w:uiPriority="9" w:semiHidden="1" w:unhideWhenUsed="1" w:qFormat="1"/>
     <w:lsdException w:name="index 1" w:semiHidden="1" w:unhideWhenUsed="1"/>
     <w:lsdException w:name="index 2" w:semiHidden="1" w:unhideWhenUsed="1"/>
     <w:lsdException w:name="index 3" w:semiHidden="1" w:unhideWhenUsed="1"/>
@@ -207,22 +509,22 @@
     <w:lsdException w:name="index 7" w:semiHidden="1" w:unhideWhenUsed="1"/>
     <w:lsdException w:name="index 8" w:semiHidden="1" w:unhideWhenUsed="1"/>
     <w:lsdException w:name="index 9" w:semiHidden="1" w:unhideWhenUsed="1"/>
-    <w:lsdException w:name="toc 1" w:semiHidden="1" w:uiPriority="39" w:unhideWhenUsed="1"/>
-    <w:lsdException w:name="toc 2" w:semiHidden="1" w:uiPriority="39" w:unhideWhenUsed="1"/>
-    <w:lsdException w:name="toc 3" w:semiHidden="1" w:uiPriority="39" w:unhideWhenUsed="1"/>
-    <w:lsdException w:name="toc 4" w:semiHidden="1" w:uiPriority="39" w:unhideWhenUsed="1"/>
-    <w:lsdException w:name="toc 5" w:semiHidden="1" w:uiPriority="39" w:unhideWhenUsed="1"/>
-    <w:lsdException w:name="toc 6" w:semiHidden="1" w:uiPriority="39" w:unhideWhenUsed="1"/>
-    <w:lsdException w:name="toc 7" w:semiHidden="1" w:uiPriority="39" w:unhideWhenUsed="1"/>
-    <w:lsdException w:name="toc 8" w:semiHidden="1" w:uiPriority="39" w:unhideWhenUsed="1"/>
-    <w:lsdException w:name="toc 9" w:semiHidden="1" w:uiPriority="39" w:unhideWhenUsed="1"/>
+    <w:lsdException w:name="toc 1" w:uiPriority="39" w:semiHidden="1" w:unhideWhenUsed="1"/>
+    <w:lsdException w:name="toc 2" w:uiPriority="39" w:semiHidden="1" w:unhideWhenUsed="1"/>
+    <w:lsdException w:name="toc 3" w:uiPriority="39" w:semiHidden="1" w:unhideWhenUsed="1"/>
+    <w:lsdException w:name="toc 4" w:uiPriority="39" w:semiHidden="1" w:unhideWhenUsed="1"/>
+    <w:lsdException w:name="toc 5" w:uiPriority="39" w:semiHidden="1" w:unhideWhenUsed="1"/>
+    <w:lsdException w:name="toc 6" w:uiPriority="39" w:semiHidden="1" w:unhideWhenUsed="1"/>
+    <w:lsdException w:name="toc 7" w:uiPriority="39" w:semiHidden="1" w:unhideWhenUsed="1"/>
+    <w:lsdException w:name="toc 8" w:uiPriority="39" w:semiHidden="1" w:unhideWhenUsed="1"/>
+    <w:lsdException w:name="toc 9" w:uiPriority="39" w:semiHidden="1" w:unhideWhenUsed="1"/>
     <w:lsdException w:name="Normal Indent" w:semiHidden="1" w:unhideWhenUsed="1"/>
     <w:lsdException w:name="footnote text" w:semiHidden="1" w:unhideWhenUsed="1"/>
     <w:lsdException w:name="annotation text" w:semiHidden="1" w:unhideWhenUsed="1"/>
     <w:lsdException w:name="header" w:semiHidden="1" w:unhideWhenUsed="1"/>
     <w:lsdException w:name="footer" w:semiHidden="1" w:unhideWhenUsed="1"/>
     <w:lsdException w:name="index heading" w:semiHidden="1" w:unhideWhenUsed="1"/>
-    <w:lsdException w:name="caption" w:semiHidden="1" w:uiPriority="35" w:unhideWhenUsed="1" w:qFormat="1"/>
+    <w:lsdException w:name="caption" w:uiPriority="35" w:semiHidden="1" w:unhideWhenUsed="1" w:qFormat="1"/>
     <w:lsdException w:name="table of figures" w:semiHidden="1" w:unhideWhenUsed="1"/>
     <w:lsdException w:name="envelope address" w:semiHidden="1" w:unhideWhenUsed="1"/>
     <w:lsdException w:name="envelope return" w:semiHidden="1" w:unhideWhenUsed="1"/>
@@ -253,7 +555,7 @@
     <w:lsdException w:name="Title" w:uiPriority="10" w:qFormat="1"/>
     <w:lsdException w:name="Closing" w:semiHidden="1" w:unhideWhenUsed="1"/>
     <w:lsdException w:name="Signature" w:semiHidden="1" w:unhideWhenUsed="1"/>
-    <w:lsdException w:name="Default Paragraph Font" w:semiHidden="1" w:uiPriority="1" w:unhideWhenUsed="1"/>
+    <w:lsdException w:name="Default Paragraph Font" w:uiPriority="1" w:semiHidden="1" w:unhideWhenUsed="1"/>
     <w:lsdException w:name="Body Text" w:semiHidden="1" w:unhideWhenUsed="1"/>
     <w:lsdException w:name="Body Text Indent" w:semiHidden="1" w:unhideWhenUsed="1"/>
     <w:lsdException w:name="List Continue" w:semiHidden="1" w:unhideWhenUsed="1"/>
@@ -453,8 +755,8 @@
     <w:lsdException w:name="Subtle Reference" w:uiPriority="31" w:qFormat="1"/>
     <w:lsdException w:name="Intense Reference" w:uiPriority="32" w:qFormat="1"/>
     <w:lsdException w:name="Book Title" w:uiPriority="33" w:qFormat="1"/>
-    <w:lsdException w:name="Bibliography" w:semiHidden="1" w:uiPriority="37" w:unhideWhenUsed="1"/>
-    <w:lsdException w:name="TOC Heading" w:semiHidden="1" w:uiPriority="39" w:unhideWhenUsed="1" w:qFormat="1"/>
+    <w:lsdException w:name="Bibliography" w:uiPriority="37" w:semiHidden="1" w:unhideWhenUsed="1"/>
+    <w:lsdException w:name="TOC Heading" w:uiPriority="39" w:semiHidden="1" w:unhideWhenUsed="1" w:qFormat="1"/>
     <w:lsdException w:name="Plain Table 1" w:uiPriority="41"/>
     <w:lsdException w:name="Plain Table 2" w:uiPriority="42"/>
     <w:lsdException w:name="Plain Table 3" w:uiPriority="43"/>
@@ -565,7 +867,7 @@
     <w:lsdException w:name="Unresolved Mention" w:semiHidden="1" w:unhideWhenUsed="1"/>
     <w:lsdException w:name="Smart Link" w:semiHidden="1" w:unhideWhenUsed="1"/>
   </w:latentStyles>
-  <w:style w:type="paragraph" w:default="1" w:styleId="Normal">
+  <w:style w:type="paragraph" w:styleId="Normal" w:default="1">
     <w:name w:val="Normal"/>
     <w:qFormat/>
   </w:style>
@@ -584,7 +886,7 @@
       <w:outlineLvl w:val="0"/>
     </w:pPr>
     <w:rPr>
-      <w:rFonts w:asciiTheme="majorHAnsi" w:eastAsiaTheme="majorEastAsia" w:hAnsiTheme="majorHAnsi" w:cstheme="majorBidi"/>
+      <w:rFonts w:asciiTheme="majorHAnsi" w:hAnsiTheme="majorHAnsi" w:eastAsiaTheme="majorEastAsia" w:cstheme="majorBidi"/>
       <w:color w:val="0F4761" w:themeColor="accent1" w:themeShade="BF"/>
       <w:sz w:val="40"/>
       <w:szCs w:val="40"/>
@@ -607,7 +909,7 @@
       <w:outlineLvl w:val="1"/>
     </w:pPr>
     <w:rPr>
-      <w:rFonts w:asciiTheme="majorHAnsi" w:eastAsiaTheme="majorEastAsia" w:hAnsiTheme="majorHAnsi" w:cstheme="majorBidi"/>
+      <w:rFonts w:asciiTheme="majorHAnsi" w:hAnsiTheme="majorHAnsi" w:eastAsiaTheme="majorEastAsia" w:cstheme="majorBidi"/>
       <w:color w:val="0F4761" w:themeColor="accent1" w:themeShade="BF"/>
       <w:sz w:val="32"/>
       <w:szCs w:val="32"/>
@@ -766,13 +1068,13 @@
       <w:color w:val="272727" w:themeColor="text1" w:themeTint="D8"/>
     </w:rPr>
   </w:style>
-  <w:style w:type="character" w:default="1" w:styleId="DefaultParagraphFont">
+  <w:style w:type="character" w:styleId="DefaultParagraphFont" w:default="1">
     <w:name w:val="Default Paragraph Font"/>
     <w:uiPriority w:val="1"/>
     <w:semiHidden/>
     <w:unhideWhenUsed/>
   </w:style>
-  <w:style w:type="table" w:default="1" w:styleId="TableNormal">
+  <w:style w:type="table" w:styleId="TableNormal" w:default="1">
     <w:name w:val="Normal Table"/>
     <w:uiPriority w:val="99"/>
     <w:semiHidden/>
@@ -787,26 +1089,26 @@
       </w:tblCellMar>
     </w:tblPr>
   </w:style>
-  <w:style w:type="numbering" w:default="1" w:styleId="NoList">
+  <w:style w:type="numbering" w:styleId="NoList" w:default="1">
     <w:name w:val="No List"/>
     <w:uiPriority w:val="99"/>
     <w:semiHidden/>
     <w:unhideWhenUsed/>
   </w:style>
-  <w:style w:type="character" w:customStyle="1" w:styleId="Heading1Char">
+  <w:style w:type="character" w:styleId="Heading1Char" w:customStyle="1">
     <w:name w:val="Heading 1 Char"/>
     <w:basedOn w:val="DefaultParagraphFont"/>
     <w:link w:val="Heading1"/>
     <w:uiPriority w:val="9"/>
     <w:rsid w:val="00246BC1"/>
     <w:rPr>
-      <w:rFonts w:asciiTheme="majorHAnsi" w:eastAsiaTheme="majorEastAsia" w:hAnsiTheme="majorHAnsi" w:cstheme="majorBidi"/>
+      <w:rFonts w:asciiTheme="majorHAnsi" w:hAnsiTheme="majorHAnsi" w:eastAsiaTheme="majorEastAsia" w:cstheme="majorBidi"/>
       <w:color w:val="0F4761" w:themeColor="accent1" w:themeShade="BF"/>
       <w:sz w:val="40"/>
       <w:szCs w:val="40"/>
     </w:rPr>
   </w:style>
-  <w:style w:type="character" w:customStyle="1" w:styleId="Heading2Char">
+  <w:style w:type="character" w:styleId="Heading2Char" w:customStyle="1">
     <w:name w:val="Heading 2 Char"/>
     <w:basedOn w:val="DefaultParagraphFont"/>
     <w:link w:val="Heading2"/>
@@ -814,13 +1116,13 @@
     <w:semiHidden/>
     <w:rsid w:val="00246BC1"/>
     <w:rPr>
-      <w:rFonts w:asciiTheme="majorHAnsi" w:eastAsiaTheme="majorEastAsia" w:hAnsiTheme="majorHAnsi" w:cstheme="majorBidi"/>
+      <w:rFonts w:asciiTheme="majorHAnsi" w:hAnsiTheme="majorHAnsi" w:eastAsiaTheme="majorEastAsia" w:cstheme="majorBidi"/>
       <w:color w:val="0F4761" w:themeColor="accent1" w:themeShade="BF"/>
       <w:sz w:val="32"/>
       <w:szCs w:val="32"/>
     </w:rPr>
   </w:style>
-  <w:style w:type="character" w:customStyle="1" w:styleId="Heading3Char">
+  <w:style w:type="character" w:styleId="Heading3Char" w:customStyle="1">
     <w:name w:val="Heading 3 Char"/>
     <w:basedOn w:val="DefaultParagraphFont"/>
     <w:link w:val="Heading3"/>
@@ -834,7 +1136,7 @@
       <w:szCs w:val="28"/>
     </w:rPr>
   </w:style>
-  <w:style w:type="character" w:customStyle="1" w:styleId="Heading4Char">
+  <w:style w:type="character" w:styleId="Heading4Char" w:customStyle="1">
     <w:name w:val="Heading 4 Char"/>
     <w:basedOn w:val="DefaultParagraphFont"/>
     <w:link w:val="Heading4"/>
@@ -848,7 +1150,7 @@
       <w:color w:val="0F4761" w:themeColor="accent1" w:themeShade="BF"/>
     </w:rPr>
   </w:style>
-  <w:style w:type="character" w:customStyle="1" w:styleId="Heading5Char">
+  <w:style w:type="character" w:styleId="Heading5Char" w:customStyle="1">
     <w:name w:val="Heading 5 Char"/>
     <w:basedOn w:val="DefaultParagraphFont"/>
     <w:link w:val="Heading5"/>
@@ -860,7 +1162,7 @@
       <w:color w:val="0F4761" w:themeColor="accent1" w:themeShade="BF"/>
     </w:rPr>
   </w:style>
-  <w:style w:type="character" w:customStyle="1" w:styleId="Heading6Char">
+  <w:style w:type="character" w:styleId="Heading6Char" w:customStyle="1">
     <w:name w:val="Heading 6 Char"/>
     <w:basedOn w:val="DefaultParagraphFont"/>
     <w:link w:val="Heading6"/>
@@ -874,7 +1176,7 @@
       <w:color w:val="595959" w:themeColor="text1" w:themeTint="A6"/>
     </w:rPr>
   </w:style>
-  <w:style w:type="character" w:customStyle="1" w:styleId="Heading7Char">
+  <w:style w:type="character" w:styleId="Heading7Char" w:customStyle="1">
     <w:name w:val="Heading 7 Char"/>
     <w:basedOn w:val="DefaultParagraphFont"/>
     <w:link w:val="Heading7"/>
@@ -886,7 +1188,7 @@
       <w:color w:val="595959" w:themeColor="text1" w:themeTint="A6"/>
     </w:rPr>
   </w:style>
-  <w:style w:type="character" w:customStyle="1" w:styleId="Heading8Char">
+  <w:style w:type="character" w:styleId="Heading8Char" w:customStyle="1">
     <w:name w:val="Heading 8 Char"/>
     <w:basedOn w:val="DefaultParagraphFont"/>
     <w:link w:val="Heading8"/>
@@ -900,7 +1202,7 @@
       <w:color w:val="272727" w:themeColor="text1" w:themeTint="D8"/>
     </w:rPr>
   </w:style>
-  <w:style w:type="character" w:customStyle="1" w:styleId="Heading9Char">
+  <w:style w:type="character" w:styleId="Heading9Char" w:customStyle="1">
     <w:name w:val="Heading 9 Char"/>
     <w:basedOn w:val="DefaultParagraphFont"/>
     <w:link w:val="Heading9"/>
@@ -925,21 +1227,21 @@
       <w:contextualSpacing/>
     </w:pPr>
     <w:rPr>
-      <w:rFonts w:asciiTheme="majorHAnsi" w:eastAsiaTheme="majorEastAsia" w:hAnsiTheme="majorHAnsi" w:cstheme="majorBidi"/>
+      <w:rFonts w:asciiTheme="majorHAnsi" w:hAnsiTheme="majorHAnsi" w:eastAsiaTheme="majorEastAsia" w:cstheme="majorBidi"/>
       <w:spacing w:val="-10"/>
       <w:kern w:val="28"/>
       <w:sz w:val="56"/>
       <w:szCs w:val="56"/>
     </w:rPr>
   </w:style>
-  <w:style w:type="character" w:customStyle="1" w:styleId="TitleChar">
+  <w:style w:type="character" w:styleId="TitleChar" w:customStyle="1">
     <w:name w:val="Title Char"/>
     <w:basedOn w:val="DefaultParagraphFont"/>
     <w:link w:val="Title"/>
     <w:uiPriority w:val="10"/>
     <w:rsid w:val="00246BC1"/>
     <w:rPr>
-      <w:rFonts w:asciiTheme="majorHAnsi" w:eastAsiaTheme="majorEastAsia" w:hAnsiTheme="majorHAnsi" w:cstheme="majorBidi"/>
+      <w:rFonts w:asciiTheme="majorHAnsi" w:hAnsiTheme="majorHAnsi" w:eastAsiaTheme="majorEastAsia" w:cstheme="majorBidi"/>
       <w:spacing w:val="-10"/>
       <w:kern w:val="28"/>
       <w:sz w:val="56"/>
@@ -968,7 +1270,7 @@
       <w:szCs w:val="28"/>
     </w:rPr>
   </w:style>
-  <w:style w:type="character" w:customStyle="1" w:styleId="SubtitleChar">
+  <w:style w:type="character" w:styleId="SubtitleChar" w:customStyle="1">
     <w:name w:val="Subtitle Char"/>
     <w:basedOn w:val="DefaultParagraphFont"/>
     <w:link w:val="Subtitle"/>
@@ -1000,7 +1302,7 @@
       <w:color w:val="404040" w:themeColor="text1" w:themeTint="BF"/>
     </w:rPr>
   </w:style>
-  <w:style w:type="character" w:customStyle="1" w:styleId="QuoteChar">
+  <w:style w:type="character" w:styleId="QuoteChar" w:customStyle="1">
     <w:name w:val="Quote Char"/>
     <w:basedOn w:val="DefaultParagraphFont"/>
     <w:link w:val="Quote"/>
@@ -1045,8 +1347,8 @@
     <w:rsid w:val="00246BC1"/>
     <w:pPr>
       <w:pBdr>
-        <w:top w:val="single" w:sz="4" w:space="10" w:color="0F4761" w:themeColor="accent1" w:themeShade="BF"/>
-        <w:bottom w:val="single" w:sz="4" w:space="10" w:color="0F4761" w:themeColor="accent1" w:themeShade="BF"/>
+        <w:top w:val="single" w:color="0F4761" w:themeColor="accent1" w:themeShade="BF" w:sz="4" w:space="10"/>
+        <w:bottom w:val="single" w:color="0F4761" w:themeColor="accent1" w:themeShade="BF" w:sz="4" w:space="10"/>
       </w:pBdr>
       <w:spacing w:before="360" w:after="360"/>
       <w:ind w:left="864" w:right="864"/>
@@ -1058,7 +1360,7 @@
       <w:color w:val="0F4761" w:themeColor="accent1" w:themeShade="BF"/>
     </w:rPr>
   </w:style>
-  <w:style w:type="character" w:customStyle="1" w:styleId="IntenseQuoteChar">
+  <w:style w:type="character" w:styleId="IntenseQuoteChar" w:customStyle="1">
     <w:name w:val="Intense Quote Char"/>
     <w:basedOn w:val="DefaultParagraphFont"/>
     <w:link w:val="IntenseQuote"/>

</xml_diff>

<commit_message>
updated consequences with section ehader
</commit_message>
<xml_diff>
--- a/Team Contract.docx
+++ b/Team Contract.docx
@@ -5,25 +5,6 @@
     <w:p>
       <w:pPr>
         <w:jc w:val="center"/>
-        <w:rPr>
-          <w:b w:val="1"/>
-          <w:bCs w:val="1"/>
-          <w:sz w:val="28"/>
-          <w:szCs w:val="28"/>
-        </w:rPr>
-      </w:pPr>
-      <w:r>
-        <w:rPr>
-          <w:b w:val="1"/>
-          <w:bCs w:val="1"/>
-          <w:sz w:val="28"/>
-          <w:szCs w:val="28"/>
-        </w:rPr>
-        <w:t>Team Contract – Group 8</w:t>
-      </w:r>
-    </w:p>
-    <w:p>
-      <w:pPr>
         <w:rPr>
           <w:b/>
           <w:bCs/>
@@ -31,6 +12,25 @@
           <w:szCs w:val="28"/>
         </w:rPr>
       </w:pPr>
+      <w:r>
+        <w:rPr>
+          <w:b/>
+          <w:bCs/>
+          <w:sz w:val="28"/>
+          <w:szCs w:val="28"/>
+        </w:rPr>
+        <w:t>Team Contract – Group 8</w:t>
+      </w:r>
+    </w:p>
+    <w:p>
+      <w:pPr>
+        <w:rPr>
+          <w:b/>
+          <w:bCs/>
+          <w:sz w:val="28"/>
+          <w:szCs w:val="28"/>
+        </w:rPr>
+      </w:pPr>
     </w:p>
     <w:p>
       <w:r>
@@ -105,25 +105,7 @@
         <w:t>meeting pattern</w:t>
       </w:r>
       <w:r>
-        <w:t xml:space="preserve">, expect to be having a meeting at least once a week. </w:t>
-      </w:r>
-      <w:r>
-        <w:t xml:space="preserve">The day and time of the meetings will be decided </w:t>
-      </w:r>
-      <w:r>
-        <w:t xml:space="preserve">a week prior to the following meeting </w:t>
-      </w:r>
-      <w:r>
-        <w:t>through an Instagram group chat all of us should be in already</w:t>
-      </w:r>
-      <w:r>
-        <w:t xml:space="preserve">. </w:t>
-      </w:r>
-      <w:r>
-        <w:t>This is to be able to best accommodate everyone’s schedules</w:t>
-      </w:r>
-      <w:r>
-        <w:t xml:space="preserve">. Some exceptions </w:t>
+        <w:t xml:space="preserve">, expect to be having a meeting at least once a week. The day and time of the meetings will be decided a week prior to the following meeting through an Instagram group chat all of us should be in already. This is to be able to best accommodate everyone’s schedules. Some exceptions </w:t>
       </w:r>
       <w:r>
         <w:t>to the schedule are that</w:t>
@@ -144,30 +126,43 @@
         <w:t xml:space="preserve"> </w:t>
       </w:r>
       <w:r>
-        <w:t xml:space="preserve">evenly </w:t>
-      </w:r>
-      <w:r>
-        <w:t>distribute the accommodated workload and let everyone know their role.</w:t>
+        <w:t>evenly distribute the accommodated workload and let everyone know their role.</w:t>
       </w:r>
     </w:p>
     <w:p/>
     <w:p>
       <w:r>
         <w:rPr>
-          <w:b w:val="1"/>
-          <w:bCs w:val="1"/>
+          <w:b/>
+          <w:bCs/>
         </w:rPr>
         <w:t>Expectations</w:t>
       </w:r>
       <w:r>
-        <w:rPr/>
-        <w:t xml:space="preserve"> of working as a team involve staying on task with an assignment, completing all needed assignments before the deadline, and doing any task distributed evenly throughout the group. If, for some occasion, someone is unable to complete their role in a task, then depending on the workload of that particular task, we will decide whether we fill in for that individual or talk to the individual to make sure that the next task they will receive will accommodate for the previous missed task to keep everything fair.</w:t>
+        <w:t xml:space="preserve"> of working as a team involve staying on task with an assignment, completing all needed assignments before the deadline, and doing any task distributed evenly throughout the group. If, for some occasion, someone is unable to complete their role in a task, then depending on the workload of that </w:t>
+      </w:r>
+      <w:proofErr w:type="gramStart"/>
+      <w:r>
+        <w:t>particular task</w:t>
+      </w:r>
+      <w:proofErr w:type="gramEnd"/>
+      <w:r>
+        <w:t>, we will decide whether we fill in for that individual or talk to the individual to make sure that the next task they will receive will accommodate for the previous missed task to keep everything fair.</w:t>
       </w:r>
     </w:p>
     <w:p/>
     <w:p>
       <w:r>
-        <w:rPr/>
+        <w:rPr>
+          <w:b/>
+          <w:bCs/>
+        </w:rPr>
+        <w:t>Consequences</w:t>
+      </w:r>
+      <w:r>
+        <w:t xml:space="preserve"> </w:t>
+      </w:r>
+      <w:r>
         <w:t>In the occurrence of continuous absence of persistence and contribution to the team is recorded, the individuals mark will be affected, and the rest of the members will put them down as not doing their part in the project</w:t>
       </w:r>
     </w:p>
@@ -175,10 +170,22 @@
     <w:p>
       <w:r>
         <w:rPr>
-          <w:b w:val="1"/>
-          <w:bCs w:val="1"/>
+          <w:b/>
+          <w:bCs/>
         </w:rPr>
         <w:t>Signatures</w:t>
+      </w:r>
+    </w:p>
+    <w:p>
+      <w:pPr>
+        <w:pStyle w:val="ListParagraph"/>
+        <w:numPr>
+          <w:ilvl w:val="0"/>
+          <w:numId w:val="1"/>
+        </w:numPr>
+      </w:pPr>
+      <w:r>
+        <w:t>Justin Liu</w:t>
       </w:r>
     </w:p>
     <w:p>
@@ -188,11 +195,14 @@
           <w:ilvl w:val="0"/>
           <w:numId w:val="2"/>
         </w:numPr>
-        <w:rPr/>
-      </w:pPr>
-      <w:r>
-        <w:rPr/>
-        <w:t>Justin Liu</w:t>
+      </w:pPr>
+      <w:proofErr w:type="spellStart"/>
+      <w:r>
+        <w:t>Gunek</w:t>
+      </w:r>
+      <w:proofErr w:type="spellEnd"/>
+      <w:r>
+        <w:t xml:space="preserve"> Sandhu</w:t>
       </w:r>
     </w:p>
     <w:p>
@@ -200,46 +210,33 @@
         <w:pStyle w:val="ListParagraph"/>
         <w:numPr>
           <w:ilvl w:val="0"/>
-          <w:numId w:val="1"/>
+          <w:numId w:val="2"/>
         </w:numPr>
-        <w:rPr/>
-      </w:pPr>
-      <w:r>
-        <w:rPr/>
-        <w:t>Gunek Sandhu</w:t>
-      </w:r>
+      </w:pPr>
+      <w:r>
+        <w:t xml:space="preserve">Andrei </w:t>
+      </w:r>
+      <w:proofErr w:type="spellStart"/>
+      <w:r>
+        <w:t>Belitckii</w:t>
+      </w:r>
+      <w:proofErr w:type="spellEnd"/>
     </w:p>
     <w:p>
       <w:pPr>
         <w:pStyle w:val="ListParagraph"/>
         <w:numPr>
           <w:ilvl w:val="0"/>
-          <w:numId w:val="1"/>
+          <w:numId w:val="2"/>
         </w:numPr>
-        <w:rPr/>
-      </w:pPr>
-      <w:r>
-        <w:rPr/>
-        <w:t>Andrei Belitckii</w:t>
-      </w:r>
-    </w:p>
-    <w:p>
-      <w:pPr>
-        <w:pStyle w:val="ListParagraph"/>
-        <w:numPr>
-          <w:ilvl w:val="0"/>
-          <w:numId w:val="1"/>
-        </w:numPr>
-        <w:rPr/>
-      </w:pPr>
-      <w:r>
-        <w:rPr/>
+      </w:pPr>
+      <w:r>
         <w:t>Rohan Agarwal</w:t>
       </w:r>
     </w:p>
     <w:p/>
     <w:sectPr>
-      <w:pgSz w:w="12240" w:h="15840" w:orient="portrait"/>
+      <w:pgSz w:w="12240" w:h="15840"/>
       <w:pgMar w:top="1440" w:right="1440" w:bottom="1440" w:left="1440" w:header="708" w:footer="708" w:gutter="0"/>
       <w:cols w:space="708"/>
       <w:docGrid w:linePitch="360"/>
@@ -249,11 +246,12 @@
 </file>
 
 <file path=word/numbering.xml><?xml version="1.0" encoding="utf-8"?>
-<w:numbering xmlns:w="http://schemas.openxmlformats.org/wordprocessingml/2006/main">
-  <w:abstractNum xmlns:w="http://schemas.openxmlformats.org/wordprocessingml/2006/main" w:abstractNumId="2">
-    <w:nsid w:val="4fdeb9fa"/>
-    <w:multiLevelType xmlns:w="http://schemas.openxmlformats.org/wordprocessingml/2006/main" w:val="hybridMultilevel"/>
-    <w:lvl xmlns:w="http://schemas.openxmlformats.org/wordprocessingml/2006/main" w:ilvl="0">
+<w:numbering xmlns:wpc="http://schemas.microsoft.com/office/word/2010/wordprocessingCanvas" xmlns:cx="http://schemas.microsoft.com/office/drawing/2014/chartex" xmlns:cx1="http://schemas.microsoft.com/office/drawing/2015/9/8/chartex" xmlns:cx2="http://schemas.microsoft.com/office/drawing/2015/10/21/chartex" xmlns:cx3="http://schemas.microsoft.com/office/drawing/2016/5/9/chartex" xmlns:cx4="http://schemas.microsoft.com/office/drawing/2016/5/10/chartex" xmlns:cx5="http://schemas.microsoft.com/office/drawing/2016/5/11/chartex" xmlns:cx6="http://schemas.microsoft.com/office/drawing/2016/5/12/chartex" xmlns:cx7="http://schemas.microsoft.com/office/drawing/2016/5/13/chartex" xmlns:cx8="http://schemas.microsoft.com/office/drawing/2016/5/14/chartex" xmlns:mc="http://schemas.openxmlformats.org/markup-compatibility/2006" xmlns:aink="http://schemas.microsoft.com/office/drawing/2016/ink" xmlns:am3d="http://schemas.microsoft.com/office/drawing/2017/model3d" xmlns:o="urn:schemas-microsoft-com:office:office" xmlns:oel="http://schemas.microsoft.com/office/2019/extlst" xmlns:r="http://schemas.openxmlformats.org/officeDocument/2006/relationships" xmlns:m="http://schemas.openxmlformats.org/officeDocument/2006/math" xmlns:v="urn:schemas-microsoft-com:vml" xmlns:wp14="http://schemas.microsoft.com/office/word/2010/wordprocessingDrawing" xmlns:wp="http://schemas.openxmlformats.org/drawingml/2006/wordprocessingDrawing" xmlns:w10="urn:schemas-microsoft-com:office:word" xmlns:w="http://schemas.openxmlformats.org/wordprocessingml/2006/main" xmlns:w14="http://schemas.microsoft.com/office/word/2010/wordml" xmlns:w15="http://schemas.microsoft.com/office/word/2012/wordml" xmlns:w16cex="http://schemas.microsoft.com/office/word/2018/wordml/cex" xmlns:w16cid="http://schemas.microsoft.com/office/word/2016/wordml/cid" xmlns:w16="http://schemas.microsoft.com/office/word/2018/wordml" xmlns:w16du="http://schemas.microsoft.com/office/word/2023/wordml/word16du" xmlns:w16sdtdh="http://schemas.microsoft.com/office/word/2020/wordml/sdtdatahash" xmlns:w16se="http://schemas.microsoft.com/office/word/2015/wordml/symex" xmlns:wpg="http://schemas.microsoft.com/office/word/2010/wordprocessingGroup" xmlns:wpi="http://schemas.microsoft.com/office/word/2010/wordprocessingInk" xmlns:wne="http://schemas.microsoft.com/office/word/2006/wordml" xmlns:wps="http://schemas.microsoft.com/office/word/2010/wordprocessingShape" mc:Ignorable="w14 w15 w16se w16cid w16 w16cex w16sdtdh w16du wp14">
+  <w:abstractNum w:abstractNumId="0" w15:restartNumberingAfterBreak="0">
+    <w:nsid w:val="4E9868F1"/>
+    <w:multiLevelType w:val="hybridMultilevel"/>
+    <w:tmpl w:val="C2688A70"/>
+    <w:lvl w:ilvl="0" w:tplc="7BB414DE">
       <w:start w:val="1"/>
       <w:numFmt w:val="bullet"/>
       <w:lvlText w:val="-"/>
@@ -262,10 +260,10 @@
         <w:ind w:left="720" w:hanging="360"/>
       </w:pPr>
       <w:rPr>
-        <w:rFonts w:hint="default" w:ascii="Aptos" w:hAnsi="Aptos"/>
-      </w:rPr>
-    </w:lvl>
-    <w:lvl xmlns:w="http://schemas.openxmlformats.org/wordprocessingml/2006/main" w:ilvl="1">
+        <w:rFonts w:ascii="Aptos" w:hAnsi="Aptos" w:hint="default"/>
+      </w:rPr>
+    </w:lvl>
+    <w:lvl w:ilvl="1" w:tplc="DA244590">
       <w:start w:val="1"/>
       <w:numFmt w:val="bullet"/>
       <w:lvlText w:val="o"/>
@@ -274,10 +272,10 @@
         <w:ind w:left="1440" w:hanging="360"/>
       </w:pPr>
       <w:rPr>
-        <w:rFonts w:hint="default" w:ascii="Courier New" w:hAnsi="Courier New"/>
-      </w:rPr>
-    </w:lvl>
-    <w:lvl xmlns:w="http://schemas.openxmlformats.org/wordprocessingml/2006/main" w:ilvl="2">
+        <w:rFonts w:ascii="Courier New" w:hAnsi="Courier New" w:hint="default"/>
+      </w:rPr>
+    </w:lvl>
+    <w:lvl w:ilvl="2" w:tplc="105C0DAE">
       <w:start w:val="1"/>
       <w:numFmt w:val="bullet"/>
       <w:lvlText w:val=""/>
@@ -286,10 +284,10 @@
         <w:ind w:left="2160" w:hanging="360"/>
       </w:pPr>
       <w:rPr>
-        <w:rFonts w:hint="default" w:ascii="Wingdings" w:hAnsi="Wingdings"/>
-      </w:rPr>
-    </w:lvl>
-    <w:lvl xmlns:w="http://schemas.openxmlformats.org/wordprocessingml/2006/main" w:ilvl="3">
+        <w:rFonts w:ascii="Wingdings" w:hAnsi="Wingdings" w:hint="default"/>
+      </w:rPr>
+    </w:lvl>
+    <w:lvl w:ilvl="3" w:tplc="46EC227E">
       <w:start w:val="1"/>
       <w:numFmt w:val="bullet"/>
       <w:lvlText w:val=""/>
@@ -298,10 +296,10 @@
         <w:ind w:left="2880" w:hanging="360"/>
       </w:pPr>
       <w:rPr>
-        <w:rFonts w:hint="default" w:ascii="Symbol" w:hAnsi="Symbol"/>
-      </w:rPr>
-    </w:lvl>
-    <w:lvl xmlns:w="http://schemas.openxmlformats.org/wordprocessingml/2006/main" w:ilvl="4">
+        <w:rFonts w:ascii="Symbol" w:hAnsi="Symbol" w:hint="default"/>
+      </w:rPr>
+    </w:lvl>
+    <w:lvl w:ilvl="4" w:tplc="A69ADC6A">
       <w:start w:val="1"/>
       <w:numFmt w:val="bullet"/>
       <w:lvlText w:val="o"/>
@@ -310,10 +308,10 @@
         <w:ind w:left="3600" w:hanging="360"/>
       </w:pPr>
       <w:rPr>
-        <w:rFonts w:hint="default" w:ascii="Courier New" w:hAnsi="Courier New"/>
-      </w:rPr>
-    </w:lvl>
-    <w:lvl xmlns:w="http://schemas.openxmlformats.org/wordprocessingml/2006/main" w:ilvl="5">
+        <w:rFonts w:ascii="Courier New" w:hAnsi="Courier New" w:hint="default"/>
+      </w:rPr>
+    </w:lvl>
+    <w:lvl w:ilvl="5" w:tplc="7E0274B2">
       <w:start w:val="1"/>
       <w:numFmt w:val="bullet"/>
       <w:lvlText w:val=""/>
@@ -322,10 +320,10 @@
         <w:ind w:left="4320" w:hanging="360"/>
       </w:pPr>
       <w:rPr>
-        <w:rFonts w:hint="default" w:ascii="Wingdings" w:hAnsi="Wingdings"/>
-      </w:rPr>
-    </w:lvl>
-    <w:lvl xmlns:w="http://schemas.openxmlformats.org/wordprocessingml/2006/main" w:ilvl="6">
+        <w:rFonts w:ascii="Wingdings" w:hAnsi="Wingdings" w:hint="default"/>
+      </w:rPr>
+    </w:lvl>
+    <w:lvl w:ilvl="6" w:tplc="71043D22">
       <w:start w:val="1"/>
       <w:numFmt w:val="bullet"/>
       <w:lvlText w:val=""/>
@@ -334,10 +332,10 @@
         <w:ind w:left="5040" w:hanging="360"/>
       </w:pPr>
       <w:rPr>
-        <w:rFonts w:hint="default" w:ascii="Symbol" w:hAnsi="Symbol"/>
-      </w:rPr>
-    </w:lvl>
-    <w:lvl xmlns:w="http://schemas.openxmlformats.org/wordprocessingml/2006/main" w:ilvl="7">
+        <w:rFonts w:ascii="Symbol" w:hAnsi="Symbol" w:hint="default"/>
+      </w:rPr>
+    </w:lvl>
+    <w:lvl w:ilvl="7" w:tplc="C66239FA">
       <w:start w:val="1"/>
       <w:numFmt w:val="bullet"/>
       <w:lvlText w:val="o"/>
@@ -346,10 +344,10 @@
         <w:ind w:left="5760" w:hanging="360"/>
       </w:pPr>
       <w:rPr>
-        <w:rFonts w:hint="default" w:ascii="Courier New" w:hAnsi="Courier New"/>
-      </w:rPr>
-    </w:lvl>
-    <w:lvl xmlns:w="http://schemas.openxmlformats.org/wordprocessingml/2006/main" w:ilvl="8">
+        <w:rFonts w:ascii="Courier New" w:hAnsi="Courier New" w:hint="default"/>
+      </w:rPr>
+    </w:lvl>
+    <w:lvl w:ilvl="8" w:tplc="84F0603A">
       <w:start w:val="1"/>
       <w:numFmt w:val="bullet"/>
       <w:lvlText w:val=""/>
@@ -358,14 +356,15 @@
         <w:ind w:left="6480" w:hanging="360"/>
       </w:pPr>
       <w:rPr>
-        <w:rFonts w:hint="default" w:ascii="Wingdings" w:hAnsi="Wingdings"/>
+        <w:rFonts w:ascii="Wingdings" w:hAnsi="Wingdings" w:hint="default"/>
       </w:rPr>
     </w:lvl>
   </w:abstractNum>
-  <w:abstractNum xmlns:w="http://schemas.openxmlformats.org/wordprocessingml/2006/main" w:abstractNumId="1">
-    <w:nsid w:val="4e9868f1"/>
-    <w:multiLevelType xmlns:w="http://schemas.openxmlformats.org/wordprocessingml/2006/main" w:val="hybridMultilevel"/>
-    <w:lvl xmlns:w="http://schemas.openxmlformats.org/wordprocessingml/2006/main" w:ilvl="0">
+  <w:abstractNum w:abstractNumId="1" w15:restartNumberingAfterBreak="0">
+    <w:nsid w:val="4FDEB9FA"/>
+    <w:multiLevelType w:val="hybridMultilevel"/>
+    <w:tmpl w:val="3DF8DB46"/>
+    <w:lvl w:ilvl="0" w:tplc="C568E220">
       <w:start w:val="1"/>
       <w:numFmt w:val="bullet"/>
       <w:lvlText w:val="-"/>
@@ -374,10 +373,10 @@
         <w:ind w:left="720" w:hanging="360"/>
       </w:pPr>
       <w:rPr>
-        <w:rFonts w:hint="default" w:ascii="Aptos" w:hAnsi="Aptos"/>
-      </w:rPr>
-    </w:lvl>
-    <w:lvl xmlns:w="http://schemas.openxmlformats.org/wordprocessingml/2006/main" w:ilvl="1">
+        <w:rFonts w:ascii="Aptos" w:hAnsi="Aptos" w:hint="default"/>
+      </w:rPr>
+    </w:lvl>
+    <w:lvl w:ilvl="1" w:tplc="7B06FAC2">
       <w:start w:val="1"/>
       <w:numFmt w:val="bullet"/>
       <w:lvlText w:val="o"/>
@@ -386,10 +385,10 @@
         <w:ind w:left="1440" w:hanging="360"/>
       </w:pPr>
       <w:rPr>
-        <w:rFonts w:hint="default" w:ascii="Courier New" w:hAnsi="Courier New"/>
-      </w:rPr>
-    </w:lvl>
-    <w:lvl xmlns:w="http://schemas.openxmlformats.org/wordprocessingml/2006/main" w:ilvl="2">
+        <w:rFonts w:ascii="Courier New" w:hAnsi="Courier New" w:hint="default"/>
+      </w:rPr>
+    </w:lvl>
+    <w:lvl w:ilvl="2" w:tplc="8C088CE4">
       <w:start w:val="1"/>
       <w:numFmt w:val="bullet"/>
       <w:lvlText w:val=""/>
@@ -398,10 +397,10 @@
         <w:ind w:left="2160" w:hanging="360"/>
       </w:pPr>
       <w:rPr>
-        <w:rFonts w:hint="default" w:ascii="Wingdings" w:hAnsi="Wingdings"/>
-      </w:rPr>
-    </w:lvl>
-    <w:lvl xmlns:w="http://schemas.openxmlformats.org/wordprocessingml/2006/main" w:ilvl="3">
+        <w:rFonts w:ascii="Wingdings" w:hAnsi="Wingdings" w:hint="default"/>
+      </w:rPr>
+    </w:lvl>
+    <w:lvl w:ilvl="3" w:tplc="AD74A6D6">
       <w:start w:val="1"/>
       <w:numFmt w:val="bullet"/>
       <w:lvlText w:val=""/>
@@ -410,10 +409,10 @@
         <w:ind w:left="2880" w:hanging="360"/>
       </w:pPr>
       <w:rPr>
-        <w:rFonts w:hint="default" w:ascii="Symbol" w:hAnsi="Symbol"/>
-      </w:rPr>
-    </w:lvl>
-    <w:lvl xmlns:w="http://schemas.openxmlformats.org/wordprocessingml/2006/main" w:ilvl="4">
+        <w:rFonts w:ascii="Symbol" w:hAnsi="Symbol" w:hint="default"/>
+      </w:rPr>
+    </w:lvl>
+    <w:lvl w:ilvl="4" w:tplc="E436A9A8">
       <w:start w:val="1"/>
       <w:numFmt w:val="bullet"/>
       <w:lvlText w:val="o"/>
@@ -422,10 +421,10 @@
         <w:ind w:left="3600" w:hanging="360"/>
       </w:pPr>
       <w:rPr>
-        <w:rFonts w:hint="default" w:ascii="Courier New" w:hAnsi="Courier New"/>
-      </w:rPr>
-    </w:lvl>
-    <w:lvl xmlns:w="http://schemas.openxmlformats.org/wordprocessingml/2006/main" w:ilvl="5">
+        <w:rFonts w:ascii="Courier New" w:hAnsi="Courier New" w:hint="default"/>
+      </w:rPr>
+    </w:lvl>
+    <w:lvl w:ilvl="5" w:tplc="129C5046">
       <w:start w:val="1"/>
       <w:numFmt w:val="bullet"/>
       <w:lvlText w:val=""/>
@@ -434,10 +433,10 @@
         <w:ind w:left="4320" w:hanging="360"/>
       </w:pPr>
       <w:rPr>
-        <w:rFonts w:hint="default" w:ascii="Wingdings" w:hAnsi="Wingdings"/>
-      </w:rPr>
-    </w:lvl>
-    <w:lvl xmlns:w="http://schemas.openxmlformats.org/wordprocessingml/2006/main" w:ilvl="6">
+        <w:rFonts w:ascii="Wingdings" w:hAnsi="Wingdings" w:hint="default"/>
+      </w:rPr>
+    </w:lvl>
+    <w:lvl w:ilvl="6" w:tplc="1A4AF756">
       <w:start w:val="1"/>
       <w:numFmt w:val="bullet"/>
       <w:lvlText w:val=""/>
@@ -446,10 +445,10 @@
         <w:ind w:left="5040" w:hanging="360"/>
       </w:pPr>
       <w:rPr>
-        <w:rFonts w:hint="default" w:ascii="Symbol" w:hAnsi="Symbol"/>
-      </w:rPr>
-    </w:lvl>
-    <w:lvl xmlns:w="http://schemas.openxmlformats.org/wordprocessingml/2006/main" w:ilvl="7">
+        <w:rFonts w:ascii="Symbol" w:hAnsi="Symbol" w:hint="default"/>
+      </w:rPr>
+    </w:lvl>
+    <w:lvl w:ilvl="7" w:tplc="41105A82">
       <w:start w:val="1"/>
       <w:numFmt w:val="bullet"/>
       <w:lvlText w:val="o"/>
@@ -458,10 +457,10 @@
         <w:ind w:left="5760" w:hanging="360"/>
       </w:pPr>
       <w:rPr>
-        <w:rFonts w:hint="default" w:ascii="Courier New" w:hAnsi="Courier New"/>
-      </w:rPr>
-    </w:lvl>
-    <w:lvl xmlns:w="http://schemas.openxmlformats.org/wordprocessingml/2006/main" w:ilvl="8">
+        <w:rFonts w:ascii="Courier New" w:hAnsi="Courier New" w:hint="default"/>
+      </w:rPr>
+    </w:lvl>
+    <w:lvl w:ilvl="8" w:tplc="A8E00A6E">
       <w:start w:val="1"/>
       <w:numFmt w:val="bullet"/>
       <w:lvlText w:val=""/>
@@ -470,15 +469,15 @@
         <w:ind w:left="6480" w:hanging="360"/>
       </w:pPr>
       <w:rPr>
-        <w:rFonts w:hint="default" w:ascii="Wingdings" w:hAnsi="Wingdings"/>
+        <w:rFonts w:ascii="Wingdings" w:hAnsi="Wingdings" w:hint="default"/>
       </w:rPr>
     </w:lvl>
   </w:abstractNum>
-  <w:num w:numId="2">
-    <w:abstractNumId w:val="2"/>
+  <w:num w:numId="1" w16cid:durableId="405037777">
+    <w:abstractNumId w:val="1"/>
   </w:num>
-  <w:num w:numId="1">
-    <w:abstractNumId w:val="1"/>
+  <w:num w:numId="2" w16cid:durableId="1949004078">
+    <w:abstractNumId w:val="0"/>
   </w:num>
 </w:numbering>
 </file>
@@ -488,7 +487,7 @@
   <w:docDefaults>
     <w:rPrDefault>
       <w:rPr>
-        <w:rFonts w:asciiTheme="minorHAnsi" w:hAnsiTheme="minorHAnsi" w:eastAsiaTheme="minorHAnsi" w:cstheme="minorBidi"/>
+        <w:rFonts w:asciiTheme="minorHAnsi" w:eastAsiaTheme="minorHAnsi" w:hAnsiTheme="minorHAnsi" w:cstheme="minorBidi"/>
         <w:sz w:val="24"/>
         <w:szCs w:val="24"/>
         <w:lang w:val="en-CA" w:eastAsia="en-US" w:bidi="ar-SA"/>
@@ -499,14 +498,14 @@
   <w:latentStyles w:defLockedState="0" w:defUIPriority="99" w:defSemiHidden="0" w:defUnhideWhenUsed="0" w:defQFormat="0" w:count="376">
     <w:lsdException w:name="Normal" w:uiPriority="0" w:qFormat="1"/>
     <w:lsdException w:name="heading 1" w:uiPriority="9" w:qFormat="1"/>
-    <w:lsdException w:name="heading 2" w:uiPriority="9" w:semiHidden="1" w:unhideWhenUsed="1" w:qFormat="1"/>
-    <w:lsdException w:name="heading 3" w:uiPriority="9" w:semiHidden="1" w:unhideWhenUsed="1" w:qFormat="1"/>
-    <w:lsdException w:name="heading 4" w:uiPriority="9" w:semiHidden="1" w:unhideWhenUsed="1" w:qFormat="1"/>
-    <w:lsdException w:name="heading 5" w:uiPriority="9" w:semiHidden="1" w:unhideWhenUsed="1" w:qFormat="1"/>
-    <w:lsdException w:name="heading 6" w:uiPriority="9" w:semiHidden="1" w:unhideWhenUsed="1" w:qFormat="1"/>
-    <w:lsdException w:name="heading 7" w:uiPriority="9" w:semiHidden="1" w:unhideWhenUsed="1" w:qFormat="1"/>
-    <w:lsdException w:name="heading 8" w:uiPriority="9" w:semiHidden="1" w:unhideWhenUsed="1" w:qFormat="1"/>
-    <w:lsdException w:name="heading 9" w:uiPriority="9" w:semiHidden="1" w:unhideWhenUsed="1" w:qFormat="1"/>
+    <w:lsdException w:name="heading 2" w:semiHidden="1" w:uiPriority="9" w:unhideWhenUsed="1" w:qFormat="1"/>
+    <w:lsdException w:name="heading 3" w:semiHidden="1" w:uiPriority="9" w:unhideWhenUsed="1" w:qFormat="1"/>
+    <w:lsdException w:name="heading 4" w:semiHidden="1" w:uiPriority="9" w:unhideWhenUsed="1" w:qFormat="1"/>
+    <w:lsdException w:name="heading 5" w:semiHidden="1" w:uiPriority="9" w:unhideWhenUsed="1" w:qFormat="1"/>
+    <w:lsdException w:name="heading 6" w:semiHidden="1" w:uiPriority="9" w:unhideWhenUsed="1" w:qFormat="1"/>
+    <w:lsdException w:name="heading 7" w:semiHidden="1" w:uiPriority="9" w:unhideWhenUsed="1" w:qFormat="1"/>
+    <w:lsdException w:name="heading 8" w:semiHidden="1" w:uiPriority="9" w:unhideWhenUsed="1" w:qFormat="1"/>
+    <w:lsdException w:name="heading 9" w:semiHidden="1" w:uiPriority="9" w:unhideWhenUsed="1" w:qFormat="1"/>
     <w:lsdException w:name="index 1" w:semiHidden="1" w:unhideWhenUsed="1"/>
     <w:lsdException w:name="index 2" w:semiHidden="1" w:unhideWhenUsed="1"/>
     <w:lsdException w:name="index 3" w:semiHidden="1" w:unhideWhenUsed="1"/>
@@ -516,22 +515,22 @@
     <w:lsdException w:name="index 7" w:semiHidden="1" w:unhideWhenUsed="1"/>
     <w:lsdException w:name="index 8" w:semiHidden="1" w:unhideWhenUsed="1"/>
     <w:lsdException w:name="index 9" w:semiHidden="1" w:unhideWhenUsed="1"/>
-    <w:lsdException w:name="toc 1" w:uiPriority="39" w:semiHidden="1" w:unhideWhenUsed="1"/>
-    <w:lsdException w:name="toc 2" w:uiPriority="39" w:semiHidden="1" w:unhideWhenUsed="1"/>
-    <w:lsdException w:name="toc 3" w:uiPriority="39" w:semiHidden="1" w:unhideWhenUsed="1"/>
-    <w:lsdException w:name="toc 4" w:uiPriority="39" w:semiHidden="1" w:unhideWhenUsed="1"/>
-    <w:lsdException w:name="toc 5" w:uiPriority="39" w:semiHidden="1" w:unhideWhenUsed="1"/>
-    <w:lsdException w:name="toc 6" w:uiPriority="39" w:semiHidden="1" w:unhideWhenUsed="1"/>
-    <w:lsdException w:name="toc 7" w:uiPriority="39" w:semiHidden="1" w:unhideWhenUsed="1"/>
-    <w:lsdException w:name="toc 8" w:uiPriority="39" w:semiHidden="1" w:unhideWhenUsed="1"/>
-    <w:lsdException w:name="toc 9" w:uiPriority="39" w:semiHidden="1" w:unhideWhenUsed="1"/>
+    <w:lsdException w:name="toc 1" w:semiHidden="1" w:uiPriority="39" w:unhideWhenUsed="1"/>
+    <w:lsdException w:name="toc 2" w:semiHidden="1" w:uiPriority="39" w:unhideWhenUsed="1"/>
+    <w:lsdException w:name="toc 3" w:semiHidden="1" w:uiPriority="39" w:unhideWhenUsed="1"/>
+    <w:lsdException w:name="toc 4" w:semiHidden="1" w:uiPriority="39" w:unhideWhenUsed="1"/>
+    <w:lsdException w:name="toc 5" w:semiHidden="1" w:uiPriority="39" w:unhideWhenUsed="1"/>
+    <w:lsdException w:name="toc 6" w:semiHidden="1" w:uiPriority="39" w:unhideWhenUsed="1"/>
+    <w:lsdException w:name="toc 7" w:semiHidden="1" w:uiPriority="39" w:unhideWhenUsed="1"/>
+    <w:lsdException w:name="toc 8" w:semiHidden="1" w:uiPriority="39" w:unhideWhenUsed="1"/>
+    <w:lsdException w:name="toc 9" w:semiHidden="1" w:uiPriority="39" w:unhideWhenUsed="1"/>
     <w:lsdException w:name="Normal Indent" w:semiHidden="1" w:unhideWhenUsed="1"/>
     <w:lsdException w:name="footnote text" w:semiHidden="1" w:unhideWhenUsed="1"/>
     <w:lsdException w:name="annotation text" w:semiHidden="1" w:unhideWhenUsed="1"/>
     <w:lsdException w:name="header" w:semiHidden="1" w:unhideWhenUsed="1"/>
     <w:lsdException w:name="footer" w:semiHidden="1" w:unhideWhenUsed="1"/>
     <w:lsdException w:name="index heading" w:semiHidden="1" w:unhideWhenUsed="1"/>
-    <w:lsdException w:name="caption" w:uiPriority="35" w:semiHidden="1" w:unhideWhenUsed="1" w:qFormat="1"/>
+    <w:lsdException w:name="caption" w:semiHidden="1" w:uiPriority="35" w:unhideWhenUsed="1" w:qFormat="1"/>
     <w:lsdException w:name="table of figures" w:semiHidden="1" w:unhideWhenUsed="1"/>
     <w:lsdException w:name="envelope address" w:semiHidden="1" w:unhideWhenUsed="1"/>
     <w:lsdException w:name="envelope return" w:semiHidden="1" w:unhideWhenUsed="1"/>
@@ -562,7 +561,7 @@
     <w:lsdException w:name="Title" w:uiPriority="10" w:qFormat="1"/>
     <w:lsdException w:name="Closing" w:semiHidden="1" w:unhideWhenUsed="1"/>
     <w:lsdException w:name="Signature" w:semiHidden="1" w:unhideWhenUsed="1"/>
-    <w:lsdException w:name="Default Paragraph Font" w:uiPriority="1" w:semiHidden="1" w:unhideWhenUsed="1"/>
+    <w:lsdException w:name="Default Paragraph Font" w:semiHidden="1" w:uiPriority="1" w:unhideWhenUsed="1"/>
     <w:lsdException w:name="Body Text" w:semiHidden="1" w:unhideWhenUsed="1"/>
     <w:lsdException w:name="Body Text Indent" w:semiHidden="1" w:unhideWhenUsed="1"/>
     <w:lsdException w:name="List Continue" w:semiHidden="1" w:unhideWhenUsed="1"/>
@@ -762,8 +761,8 @@
     <w:lsdException w:name="Subtle Reference" w:uiPriority="31" w:qFormat="1"/>
     <w:lsdException w:name="Intense Reference" w:uiPriority="32" w:qFormat="1"/>
     <w:lsdException w:name="Book Title" w:uiPriority="33" w:qFormat="1"/>
-    <w:lsdException w:name="Bibliography" w:uiPriority="37" w:semiHidden="1" w:unhideWhenUsed="1"/>
-    <w:lsdException w:name="TOC Heading" w:uiPriority="39" w:semiHidden="1" w:unhideWhenUsed="1" w:qFormat="1"/>
+    <w:lsdException w:name="Bibliography" w:semiHidden="1" w:uiPriority="37" w:unhideWhenUsed="1"/>
+    <w:lsdException w:name="TOC Heading" w:semiHidden="1" w:uiPriority="39" w:unhideWhenUsed="1" w:qFormat="1"/>
     <w:lsdException w:name="Plain Table 1" w:uiPriority="41"/>
     <w:lsdException w:name="Plain Table 2" w:uiPriority="42"/>
     <w:lsdException w:name="Plain Table 3" w:uiPriority="43"/>
@@ -874,7 +873,7 @@
     <w:lsdException w:name="Unresolved Mention" w:semiHidden="1" w:unhideWhenUsed="1"/>
     <w:lsdException w:name="Smart Link" w:semiHidden="1" w:unhideWhenUsed="1"/>
   </w:latentStyles>
-  <w:style w:type="paragraph" w:styleId="Normal" w:default="1">
+  <w:style w:type="paragraph" w:default="1" w:styleId="Normal">
     <w:name w:val="Normal"/>
     <w:qFormat/>
   </w:style>
@@ -893,7 +892,7 @@
       <w:outlineLvl w:val="0"/>
     </w:pPr>
     <w:rPr>
-      <w:rFonts w:asciiTheme="majorHAnsi" w:hAnsiTheme="majorHAnsi" w:eastAsiaTheme="majorEastAsia" w:cstheme="majorBidi"/>
+      <w:rFonts w:asciiTheme="majorHAnsi" w:eastAsiaTheme="majorEastAsia" w:hAnsiTheme="majorHAnsi" w:cstheme="majorBidi"/>
       <w:color w:val="0F4761" w:themeColor="accent1" w:themeShade="BF"/>
       <w:sz w:val="40"/>
       <w:szCs w:val="40"/>
@@ -916,7 +915,7 @@
       <w:outlineLvl w:val="1"/>
     </w:pPr>
     <w:rPr>
-      <w:rFonts w:asciiTheme="majorHAnsi" w:hAnsiTheme="majorHAnsi" w:eastAsiaTheme="majorEastAsia" w:cstheme="majorBidi"/>
+      <w:rFonts w:asciiTheme="majorHAnsi" w:eastAsiaTheme="majorEastAsia" w:hAnsiTheme="majorHAnsi" w:cstheme="majorBidi"/>
       <w:color w:val="0F4761" w:themeColor="accent1" w:themeShade="BF"/>
       <w:sz w:val="32"/>
       <w:szCs w:val="32"/>
@@ -1075,13 +1074,13 @@
       <w:color w:val="272727" w:themeColor="text1" w:themeTint="D8"/>
     </w:rPr>
   </w:style>
-  <w:style w:type="character" w:styleId="DefaultParagraphFont" w:default="1">
+  <w:style w:type="character" w:default="1" w:styleId="DefaultParagraphFont">
     <w:name w:val="Default Paragraph Font"/>
     <w:uiPriority w:val="1"/>
     <w:semiHidden/>
     <w:unhideWhenUsed/>
   </w:style>
-  <w:style w:type="table" w:styleId="TableNormal" w:default="1">
+  <w:style w:type="table" w:default="1" w:styleId="TableNormal">
     <w:name w:val="Normal Table"/>
     <w:uiPriority w:val="99"/>
     <w:semiHidden/>
@@ -1096,26 +1095,26 @@
       </w:tblCellMar>
     </w:tblPr>
   </w:style>
-  <w:style w:type="numbering" w:styleId="NoList" w:default="1">
+  <w:style w:type="numbering" w:default="1" w:styleId="NoList">
     <w:name w:val="No List"/>
     <w:uiPriority w:val="99"/>
     <w:semiHidden/>
     <w:unhideWhenUsed/>
   </w:style>
-  <w:style w:type="character" w:styleId="Heading1Char" w:customStyle="1">
+  <w:style w:type="character" w:customStyle="1" w:styleId="Heading1Char">
     <w:name w:val="Heading 1 Char"/>
     <w:basedOn w:val="DefaultParagraphFont"/>
     <w:link w:val="Heading1"/>
     <w:uiPriority w:val="9"/>
     <w:rsid w:val="00246BC1"/>
     <w:rPr>
-      <w:rFonts w:asciiTheme="majorHAnsi" w:hAnsiTheme="majorHAnsi" w:eastAsiaTheme="majorEastAsia" w:cstheme="majorBidi"/>
+      <w:rFonts w:asciiTheme="majorHAnsi" w:eastAsiaTheme="majorEastAsia" w:hAnsiTheme="majorHAnsi" w:cstheme="majorBidi"/>
       <w:color w:val="0F4761" w:themeColor="accent1" w:themeShade="BF"/>
       <w:sz w:val="40"/>
       <w:szCs w:val="40"/>
     </w:rPr>
   </w:style>
-  <w:style w:type="character" w:styleId="Heading2Char" w:customStyle="1">
+  <w:style w:type="character" w:customStyle="1" w:styleId="Heading2Char">
     <w:name w:val="Heading 2 Char"/>
     <w:basedOn w:val="DefaultParagraphFont"/>
     <w:link w:val="Heading2"/>
@@ -1123,13 +1122,13 @@
     <w:semiHidden/>
     <w:rsid w:val="00246BC1"/>
     <w:rPr>
-      <w:rFonts w:asciiTheme="majorHAnsi" w:hAnsiTheme="majorHAnsi" w:eastAsiaTheme="majorEastAsia" w:cstheme="majorBidi"/>
+      <w:rFonts w:asciiTheme="majorHAnsi" w:eastAsiaTheme="majorEastAsia" w:hAnsiTheme="majorHAnsi" w:cstheme="majorBidi"/>
       <w:color w:val="0F4761" w:themeColor="accent1" w:themeShade="BF"/>
       <w:sz w:val="32"/>
       <w:szCs w:val="32"/>
     </w:rPr>
   </w:style>
-  <w:style w:type="character" w:styleId="Heading3Char" w:customStyle="1">
+  <w:style w:type="character" w:customStyle="1" w:styleId="Heading3Char">
     <w:name w:val="Heading 3 Char"/>
     <w:basedOn w:val="DefaultParagraphFont"/>
     <w:link w:val="Heading3"/>
@@ -1143,7 +1142,7 @@
       <w:szCs w:val="28"/>
     </w:rPr>
   </w:style>
-  <w:style w:type="character" w:styleId="Heading4Char" w:customStyle="1">
+  <w:style w:type="character" w:customStyle="1" w:styleId="Heading4Char">
     <w:name w:val="Heading 4 Char"/>
     <w:basedOn w:val="DefaultParagraphFont"/>
     <w:link w:val="Heading4"/>
@@ -1157,7 +1156,7 @@
       <w:color w:val="0F4761" w:themeColor="accent1" w:themeShade="BF"/>
     </w:rPr>
   </w:style>
-  <w:style w:type="character" w:styleId="Heading5Char" w:customStyle="1">
+  <w:style w:type="character" w:customStyle="1" w:styleId="Heading5Char">
     <w:name w:val="Heading 5 Char"/>
     <w:basedOn w:val="DefaultParagraphFont"/>
     <w:link w:val="Heading5"/>
@@ -1169,7 +1168,7 @@
       <w:color w:val="0F4761" w:themeColor="accent1" w:themeShade="BF"/>
     </w:rPr>
   </w:style>
-  <w:style w:type="character" w:styleId="Heading6Char" w:customStyle="1">
+  <w:style w:type="character" w:customStyle="1" w:styleId="Heading6Char">
     <w:name w:val="Heading 6 Char"/>
     <w:basedOn w:val="DefaultParagraphFont"/>
     <w:link w:val="Heading6"/>
@@ -1183,7 +1182,7 @@
       <w:color w:val="595959" w:themeColor="text1" w:themeTint="A6"/>
     </w:rPr>
   </w:style>
-  <w:style w:type="character" w:styleId="Heading7Char" w:customStyle="1">
+  <w:style w:type="character" w:customStyle="1" w:styleId="Heading7Char">
     <w:name w:val="Heading 7 Char"/>
     <w:basedOn w:val="DefaultParagraphFont"/>
     <w:link w:val="Heading7"/>
@@ -1195,7 +1194,7 @@
       <w:color w:val="595959" w:themeColor="text1" w:themeTint="A6"/>
     </w:rPr>
   </w:style>
-  <w:style w:type="character" w:styleId="Heading8Char" w:customStyle="1">
+  <w:style w:type="character" w:customStyle="1" w:styleId="Heading8Char">
     <w:name w:val="Heading 8 Char"/>
     <w:basedOn w:val="DefaultParagraphFont"/>
     <w:link w:val="Heading8"/>
@@ -1209,7 +1208,7 @@
       <w:color w:val="272727" w:themeColor="text1" w:themeTint="D8"/>
     </w:rPr>
   </w:style>
-  <w:style w:type="character" w:styleId="Heading9Char" w:customStyle="1">
+  <w:style w:type="character" w:customStyle="1" w:styleId="Heading9Char">
     <w:name w:val="Heading 9 Char"/>
     <w:basedOn w:val="DefaultParagraphFont"/>
     <w:link w:val="Heading9"/>
@@ -1234,21 +1233,21 @@
       <w:contextualSpacing/>
     </w:pPr>
     <w:rPr>
-      <w:rFonts w:asciiTheme="majorHAnsi" w:hAnsiTheme="majorHAnsi" w:eastAsiaTheme="majorEastAsia" w:cstheme="majorBidi"/>
+      <w:rFonts w:asciiTheme="majorHAnsi" w:eastAsiaTheme="majorEastAsia" w:hAnsiTheme="majorHAnsi" w:cstheme="majorBidi"/>
       <w:spacing w:val="-10"/>
       <w:kern w:val="28"/>
       <w:sz w:val="56"/>
       <w:szCs w:val="56"/>
     </w:rPr>
   </w:style>
-  <w:style w:type="character" w:styleId="TitleChar" w:customStyle="1">
+  <w:style w:type="character" w:customStyle="1" w:styleId="TitleChar">
     <w:name w:val="Title Char"/>
     <w:basedOn w:val="DefaultParagraphFont"/>
     <w:link w:val="Title"/>
     <w:uiPriority w:val="10"/>
     <w:rsid w:val="00246BC1"/>
     <w:rPr>
-      <w:rFonts w:asciiTheme="majorHAnsi" w:hAnsiTheme="majorHAnsi" w:eastAsiaTheme="majorEastAsia" w:cstheme="majorBidi"/>
+      <w:rFonts w:asciiTheme="majorHAnsi" w:eastAsiaTheme="majorEastAsia" w:hAnsiTheme="majorHAnsi" w:cstheme="majorBidi"/>
       <w:spacing w:val="-10"/>
       <w:kern w:val="28"/>
       <w:sz w:val="56"/>
@@ -1277,7 +1276,7 @@
       <w:szCs w:val="28"/>
     </w:rPr>
   </w:style>
-  <w:style w:type="character" w:styleId="SubtitleChar" w:customStyle="1">
+  <w:style w:type="character" w:customStyle="1" w:styleId="SubtitleChar">
     <w:name w:val="Subtitle Char"/>
     <w:basedOn w:val="DefaultParagraphFont"/>
     <w:link w:val="Subtitle"/>
@@ -1309,7 +1308,7 @@
       <w:color w:val="404040" w:themeColor="text1" w:themeTint="BF"/>
     </w:rPr>
   </w:style>
-  <w:style w:type="character" w:styleId="QuoteChar" w:customStyle="1">
+  <w:style w:type="character" w:customStyle="1" w:styleId="QuoteChar">
     <w:name w:val="Quote Char"/>
     <w:basedOn w:val="DefaultParagraphFont"/>
     <w:link w:val="Quote"/>
@@ -1354,8 +1353,8 @@
     <w:rsid w:val="00246BC1"/>
     <w:pPr>
       <w:pBdr>
-        <w:top w:val="single" w:color="0F4761" w:themeColor="accent1" w:themeShade="BF" w:sz="4" w:space="10"/>
-        <w:bottom w:val="single" w:color="0F4761" w:themeColor="accent1" w:themeShade="BF" w:sz="4" w:space="10"/>
+        <w:top w:val="single" w:sz="4" w:space="10" w:color="0F4761" w:themeColor="accent1" w:themeShade="BF"/>
+        <w:bottom w:val="single" w:sz="4" w:space="10" w:color="0F4761" w:themeColor="accent1" w:themeShade="BF"/>
       </w:pBdr>
       <w:spacing w:before="360" w:after="360"/>
       <w:ind w:left="864" w:right="864"/>
@@ -1367,7 +1366,7 @@
       <w:color w:val="0F4761" w:themeColor="accent1" w:themeShade="BF"/>
     </w:rPr>
   </w:style>
-  <w:style w:type="character" w:styleId="IntenseQuoteChar" w:customStyle="1">
+  <w:style w:type="character" w:customStyle="1" w:styleId="IntenseQuoteChar">
     <w:name w:val="Intense Quote Char"/>
     <w:basedOn w:val="DefaultParagraphFont"/>
     <w:link w:val="IntenseQuote"/>

</xml_diff>